<commit_message>
Update ASP.NET Blazor presentation.docx
</commit_message>
<xml_diff>
--- a/BlazorDemo/BlazorDemo/presentation/ASP.NET Blazor presentation.docx
+++ b/BlazorDemo/BlazorDemo/presentation/ASP.NET Blazor presentation.docx
@@ -4,18 +4,39 @@
   <w:body>
     <w:p>
       <w:r>
-        <w:t>Part 1: quick intro to ASP.NET Core Blazor</w:t>
-      </w:r>
-    </w:p>
-    <w:p>
-      <w:r>
-        <w:t xml:space="preserve">ASP.NET Core Blazor is a framework for </w:t>
+        <w:t xml:space="preserve">Part 1: quick intro to ASP.NET Core </w:t>
+      </w:r>
+      <w:proofErr w:type="spellStart"/>
+      <w:r>
+        <w:t>Blazor</w:t>
+      </w:r>
+      <w:proofErr w:type="spellEnd"/>
+    </w:p>
+    <w:p>
+      <w:r>
+        <w:t xml:space="preserve">ASP.NET Core </w:t>
+      </w:r>
+      <w:proofErr w:type="spellStart"/>
+      <w:r>
+        <w:t>Blazor</w:t>
+      </w:r>
+      <w:proofErr w:type="spellEnd"/>
+      <w:r>
+        <w:t xml:space="preserve"> is a framework for </w:t>
       </w:r>
       <w:r>
         <w:t xml:space="preserve">building web UI with .NET. </w:t>
       </w:r>
       <w:r>
-        <w:t>These UI elements are referred to as components in Blazor apps</w:t>
+        <w:t xml:space="preserve">These UI elements are referred to as components in </w:t>
+      </w:r>
+      <w:proofErr w:type="spellStart"/>
+      <w:r>
+        <w:t>Blazor</w:t>
+      </w:r>
+      <w:proofErr w:type="spellEnd"/>
+      <w:r>
+        <w:t xml:space="preserve"> apps</w:t>
       </w:r>
       <w:r>
         <w:t xml:space="preserve">. </w:t>
@@ -27,7 +48,15 @@
         <w:t>T</w:t>
       </w:r>
       <w:r>
-        <w:t xml:space="preserve">hese components are written in Razor syntax, which is a combination of HTML and C# code. They have the .razor file extension. Blazor has many built-in components and supports custom component. However, instead of talking about the components, the presentation will be focus on some of the techniques used to create the components and connect them to each other. </w:t>
+        <w:t xml:space="preserve">hese components are written in Razor syntax, which is a combination of HTML and C# code. They have the .razor file extension. </w:t>
+      </w:r>
+      <w:proofErr w:type="spellStart"/>
+      <w:r>
+        <w:t>Blazor</w:t>
+      </w:r>
+      <w:proofErr w:type="spellEnd"/>
+      <w:r>
+        <w:t xml:space="preserve"> has many built-in components and supports custom component. However, instead of talking about the components, the presentation will be focus on some of the techniques used to create the components and connect them to each other. </w:t>
       </w:r>
     </w:p>
     <w:p>
@@ -124,7 +153,15 @@
         <w:t>,</w:t>
       </w:r>
       <w:r>
-        <w:t xml:space="preserve"> to an UI element for display, for example, a table in HTML. In Blazor, data binding is a built-In feature. </w:t>
+        <w:t xml:space="preserve"> to an UI element for display, for example, a table in HTML. In </w:t>
+      </w:r>
+      <w:proofErr w:type="spellStart"/>
+      <w:r>
+        <w:t>Blazor</w:t>
+      </w:r>
+      <w:proofErr w:type="spellEnd"/>
+      <w:r>
+        <w:t xml:space="preserve">, data binding is a built-In feature. </w:t>
       </w:r>
       <w:r>
         <w:t xml:space="preserve">This allows the us the developer to separate the concerns for the data source and the UI, results in a simpler and more maintainable application. </w:t>
@@ -185,7 +222,15 @@
         <w:t xml:space="preserve"> </w:t>
       </w:r>
       <w:r>
-        <w:t xml:space="preserve">In Blazor, it is achieved by using the @bind:get and @bind:set modifier. </w:t>
+        <w:t xml:space="preserve">In </w:t>
+      </w:r>
+      <w:proofErr w:type="spellStart"/>
+      <w:r>
+        <w:t>Blazor</w:t>
+      </w:r>
+      <w:proofErr w:type="spellEnd"/>
+      <w:r>
+        <w:t xml:space="preserve">, it is achieved by using the @bind:get and @bind:set modifier. </w:t>
       </w:r>
     </w:p>
     <w:p>
@@ -216,7 +261,40 @@
     </w:p>
     <w:p>
       <w:r>
-        <w:t>As we can see, two-way data binding can be used to collect user inputs. However, what if the user provides an unparsable value to a databound item? For example, the user provides a decimal value to an integer item. Depends on your implementation of the input textbox, how Blazor will resolve this situation</w:t>
+        <w:t xml:space="preserve">By its very </w:t>
+      </w:r>
+      <w:r>
+        <w:t>definition</w:t>
+      </w:r>
+      <w:r>
+        <w:t>, two-way binding involves user input</w:t>
+      </w:r>
+      <w:r>
+        <w:t xml:space="preserve">. However, what if the user provides an </w:t>
+      </w:r>
+      <w:proofErr w:type="spellStart"/>
+      <w:r>
+        <w:t>unparsable</w:t>
+      </w:r>
+      <w:proofErr w:type="spellEnd"/>
+      <w:r>
+        <w:t xml:space="preserve"> value to a </w:t>
+      </w:r>
+      <w:proofErr w:type="spellStart"/>
+      <w:r>
+        <w:t>databound</w:t>
+      </w:r>
+      <w:proofErr w:type="spellEnd"/>
+      <w:r>
+        <w:t xml:space="preserve"> item? For example, the user provides a decimal value to an integer item. Depends on your implementation of the input textbox, how </w:t>
+      </w:r>
+      <w:proofErr w:type="spellStart"/>
+      <w:r>
+        <w:t>Blazor</w:t>
+      </w:r>
+      <w:proofErr w:type="spellEnd"/>
+      <w:r>
+        <w:t xml:space="preserve"> will resolve this situation</w:t>
       </w:r>
       <w:r>
         <w:t xml:space="preserve"> varies</w:t>
@@ -231,15 +309,48 @@
         <w:t xml:space="preserve">the value will be reverted after the user changes the focus. </w:t>
       </w:r>
       <w:r>
-        <w:t xml:space="preserve">However, if you have bound the event to “oninput”, the user will not be able to type the “.” character into the text box. </w:t>
-      </w:r>
-    </w:p>
-    <w:p>
-      <w:r>
-        <w:t xml:space="preserve">When binding a date, you can also provide a format string using the @bind: format modifier. As of the writing, this is the only format string supported by Blazor. This means, if you want to use format string on other data types, such as decimal, you need to create a custom C# get and set accessors. </w:t>
-      </w:r>
-    </w:p>
-    <w:p>
+        <w:t>However, if you have bound the event to “</w:t>
+      </w:r>
+      <w:proofErr w:type="spellStart"/>
+      <w:r>
+        <w:t>oninput</w:t>
+      </w:r>
+      <w:proofErr w:type="spellEnd"/>
+      <w:r>
+        <w:t xml:space="preserve">”, the user will not be able to type </w:t>
+      </w:r>
+      <w:r>
+        <w:t>illegal characters into the input textbox</w:t>
+      </w:r>
+      <w:r>
+        <w:t>.</w:t>
+      </w:r>
+      <w:r>
+        <w:t xml:space="preserve"> In our example, this means the user will not be able type the “.” character. </w:t>
+      </w:r>
+      <w:r>
+        <w:t xml:space="preserve"> </w:t>
+      </w:r>
+    </w:p>
+    <w:p>
+      <w:r>
+        <w:t xml:space="preserve">When binding a date, you can also provide a format string using the @bind: format modifier. As of the writing, this is the only format string supported by </w:t>
+      </w:r>
+      <w:proofErr w:type="spellStart"/>
+      <w:r>
+        <w:t>Blazor</w:t>
+      </w:r>
+      <w:proofErr w:type="spellEnd"/>
+      <w:r>
+        <w:t xml:space="preserve">. This means, if you want to use format string on other data types, such as decimal, you need to create a custom C# get and set accessors. </w:t>
+      </w:r>
+    </w:p>
+    <w:p>
+      <w:pPr>
+        <w:rPr>
+          <w:rFonts w:hint="eastAsia"/>
+        </w:rPr>
+      </w:pPr>
       <w:r>
         <w:t xml:space="preserve">Data binding also supports multiple option selection with &lt;select&gt; elements. However, there are some </w:t>
       </w:r>
@@ -263,7 +374,6 @@
         <w:t xml:space="preserve">this value will be treated as the text content of that option. </w:t>
       </w:r>
     </w:p>
-    <w:p/>
     <w:p>
       <w:r>
         <w:t xml:space="preserve">You can also bind the property of a child component to its parent component. This scenario is also known as chained bind, since multiple levels of binding occur simultaneously. To implement chained binding, an event handler is needed for updating the child component’s property from the parent component. </w:t>
@@ -283,7 +393,15 @@
     </w:p>
     <w:p>
       <w:r>
-        <w:t xml:space="preserve">As we all know, Blazor components can be nested. We can bind properties through any number of nested </w:t>
+        <w:t xml:space="preserve">As we all know, </w:t>
+      </w:r>
+      <w:proofErr w:type="spellStart"/>
+      <w:r>
+        <w:t>Blazor</w:t>
+      </w:r>
+      <w:proofErr w:type="spellEnd"/>
+      <w:r>
+        <w:t xml:space="preserve"> components can be nested. We can bind properties through any number of nested </w:t>
       </w:r>
       <w:r>
         <w:t>components</w:t>
@@ -345,7 +463,15 @@
         <w:t xml:space="preserve">Since we have just talked about parent and child components and how to bind data through them as a way of passing data between them, now is a good time to talk about component parameters. </w:t>
       </w:r>
       <w:r>
-        <w:t xml:space="preserve">Component parameters is one of the several ways in Blazor used to pass data between components. </w:t>
+        <w:t xml:space="preserve">Component parameters is one of the several ways in </w:t>
+      </w:r>
+      <w:proofErr w:type="spellStart"/>
+      <w:r>
+        <w:t>Blazor</w:t>
+      </w:r>
+      <w:proofErr w:type="spellEnd"/>
+      <w:r>
+        <w:t xml:space="preserve"> used to pass data between components. </w:t>
       </w:r>
       <w:r>
         <w:t xml:space="preserve">To start off, mark the property that you want to use as a parameter with the [Parameter] attribute, so that it will accessible to the parent component. Then, in order to give the parameter a value, reference the child component and the parameter in the parameter component. </w:t>
@@ -354,17 +480,14 @@
     <w:p>
       <w:pPr>
         <w:rPr>
-          <w:lang w:val="en-AU"/>
+          <w:rFonts w:hint="eastAsia"/>
         </w:rPr>
       </w:pPr>
       <w:r>
-        <w:t xml:space="preserve">This process sounds straight forward, but we need to keep in mind that we can accidently overwriting parameters and its set accessor, which can result in unintended behavior from the component. To avoid accidental overwrites from happening, </w:t>
-      </w:r>
-      <w:r>
-        <w:rPr>
-          <w:lang w:val="en-AU"/>
-        </w:rPr>
-        <w:t xml:space="preserve">refrain from the following practices: </w:t>
+        <w:t>This process sounds straight forward, but we need to keep in mind that we can accidently overwriting parameters and its set accessor, which can result in unintended behavior from the component.</w:t>
+      </w:r>
+      <w:r>
+        <w:t xml:space="preserve"> The following practices may result in the child’s component parameter being overwritten: </w:t>
       </w:r>
     </w:p>
     <w:p>
@@ -418,7 +541,20 @@
         <w:rPr>
           <w:lang w:val="en-AU"/>
         </w:rPr>
-        <w:t xml:space="preserve">Re-rendering the parent component, which will result in the child’s parameter being overwritten and loses it current state. </w:t>
+        <w:t>Re-rendering the parent component, which will result in the child’s parameter being overwritten and loses it</w:t>
+      </w:r>
+      <w:r>
+        <w:rPr>
+          <w:rFonts w:hint="eastAsia"/>
+          <w:lang w:val="en-AU"/>
+        </w:rPr>
+        <w:t>s</w:t>
+      </w:r>
+      <w:r>
+        <w:rPr>
+          <w:lang w:val="en-AU"/>
+        </w:rPr>
+        <w:t xml:space="preserve"> current state. </w:t>
       </w:r>
     </w:p>
     <w:p>
@@ -461,7 +597,6 @@
         </w:numPr>
       </w:pPr>
       <w:r>
-        <w:lastRenderedPageBreak/>
         <w:t xml:space="preserve">A single pair of Cascading value and parameter </w:t>
       </w:r>
     </w:p>
@@ -508,10 +643,42 @@
     </w:p>
     <w:p>
       <w:r>
-        <w:t xml:space="preserve">To start cascading, first wrap value and parameters you want to cascade in the &lt;CascadingValue&gt; element. For any child components that want to use this value, declare a cascading parameter using the </w:t>
-      </w:r>
-      <w:r>
-        <w:t xml:space="preserve">[CascadingParameter] attribute. By default, the matching between the value and the parameter is done by type. If you need to cascade multiple values of the same type, you need to provide a unique name string to each &lt;CascadingValue&gt; elements and their corresponding [CascadingParameter] attributes. </w:t>
+        <w:t>To start cascading, first wrap value and parameters you want to cascade in the &lt;</w:t>
+      </w:r>
+      <w:proofErr w:type="spellStart"/>
+      <w:r>
+        <w:t>CascadingValue</w:t>
+      </w:r>
+      <w:proofErr w:type="spellEnd"/>
+      <w:r>
+        <w:t xml:space="preserve">&gt; element. For any child components that want to use this value, declare a cascading parameter using the </w:t>
+      </w:r>
+      <w:r>
+        <w:t>[</w:t>
+      </w:r>
+      <w:proofErr w:type="spellStart"/>
+      <w:r>
+        <w:t>CascadingParameter</w:t>
+      </w:r>
+      <w:proofErr w:type="spellEnd"/>
+      <w:r>
+        <w:t>] attribute. By default, the matching between the value and the parameter is done by type. If you need to cascade multiple values of the same type, you need to provide a unique name string to each &lt;</w:t>
+      </w:r>
+      <w:proofErr w:type="spellStart"/>
+      <w:r>
+        <w:t>CascadingValue</w:t>
+      </w:r>
+      <w:proofErr w:type="spellEnd"/>
+      <w:r>
+        <w:t>&gt; elements and their corresponding [</w:t>
+      </w:r>
+      <w:proofErr w:type="spellStart"/>
+      <w:r>
+        <w:t>CascadingParameter</w:t>
+      </w:r>
+      <w:proofErr w:type="spellEnd"/>
+      <w:r>
+        <w:t xml:space="preserve">] attributes. </w:t>
       </w:r>
     </w:p>
     <w:p>
@@ -606,8 +773,8 @@
   <w:abstractNum w:abstractNumId="0" w15:restartNumberingAfterBreak="0">
     <w:nsid w:val="16BB34CD"/>
     <w:multiLevelType w:val="hybridMultilevel"/>
-    <w:tmpl w:val="1DE2DF42"/>
-    <w:lvl w:ilvl="0" w:tplc="D2583240">
+    <w:tmpl w:val="0F9C1E8C"/>
+    <w:lvl w:ilvl="0" w:tplc="664840A8">
       <w:numFmt w:val="bullet"/>
       <w:lvlText w:val="-"/>
       <w:lvlJc w:val="left"/>
@@ -616,6 +783,7 @@
       </w:pPr>
       <w:rPr>
         <w:rFonts w:ascii="Calibri" w:eastAsiaTheme="minorEastAsia" w:hAnsi="Calibri" w:cs="Calibri" w:hint="default"/>
+        <w:lang w:val="en-US"/>
       </w:rPr>
     </w:lvl>
     <w:lvl w:ilvl="1" w:tplc="04090003" w:tentative="1">
@@ -1503,13 +1671,12 @@
 </file>
 
 <file path=customXml/item1.xml><?xml version="1.0" encoding="utf-8"?>
-<p:properties xmlns:p="http://schemas.microsoft.com/office/2006/metadata/properties" xmlns:xsi="http://www.w3.org/2001/XMLSchema-instance" xmlns:pc="http://schemas.microsoft.com/office/infopath/2007/PartnerControls">
-  <documentManagement>
-    <_ip_UnifiedCompliancePolicyUIAction xmlns="http://schemas.microsoft.com/sharepoint/v3" xsi:nil="true"/>
-    <_activity xmlns="3036b994-3a83-4ff5-bbfb-40ba6244fe3a" xsi:nil="true"/>
-    <_ip_UnifiedCompliancePolicyProperties xmlns="http://schemas.microsoft.com/sharepoint/v3" xsi:nil="true"/>
-  </documentManagement>
-</p:properties>
+<?mso-contentType ?>
+<FormTemplates xmlns="http://schemas.microsoft.com/sharepoint/v3/contenttype/forms">
+  <Display>DocumentLibraryForm</Display>
+  <Edit>DocumentLibraryForm</Edit>
+  <New>DocumentLibraryForm</New>
+</FormTemplates>
 </file>
 
 <file path=customXml/item2.xml><?xml version="1.0" encoding="utf-8"?>
@@ -1719,21 +1886,19 @@
 </file>
 
 <file path=customXml/item3.xml><?xml version="1.0" encoding="utf-8"?>
-<?mso-contentType ?>
-<FormTemplates xmlns="http://schemas.microsoft.com/sharepoint/v3/contenttype/forms">
-  <Display>DocumentLibraryForm</Display>
-  <Edit>DocumentLibraryForm</Edit>
-  <New>DocumentLibraryForm</New>
-</FormTemplates>
+<p:properties xmlns:p="http://schemas.microsoft.com/office/2006/metadata/properties" xmlns:xsi="http://www.w3.org/2001/XMLSchema-instance" xmlns:pc="http://schemas.microsoft.com/office/infopath/2007/PartnerControls">
+  <documentManagement>
+    <_ip_UnifiedCompliancePolicyUIAction xmlns="http://schemas.microsoft.com/sharepoint/v3" xsi:nil="true"/>
+    <_activity xmlns="3036b994-3a83-4ff5-bbfb-40ba6244fe3a" xsi:nil="true"/>
+    <_ip_UnifiedCompliancePolicyProperties xmlns="http://schemas.microsoft.com/sharepoint/v3" xsi:nil="true"/>
+  </documentManagement>
+</p:properties>
 </file>
 
 <file path=customXml/itemProps1.xml><?xml version="1.0" encoding="utf-8"?>
-<ds:datastoreItem xmlns:ds="http://schemas.openxmlformats.org/officeDocument/2006/customXml" ds:itemID="{215186B8-C3E2-42E3-9029-ED7A666CB459}">
+<ds:datastoreItem xmlns:ds="http://schemas.openxmlformats.org/officeDocument/2006/customXml" ds:itemID="{05809B8C-040A-4FB2-AC44-0A8D37E9F111}">
   <ds:schemaRefs>
-    <ds:schemaRef ds:uri="http://schemas.microsoft.com/office/2006/metadata/properties"/>
-    <ds:schemaRef ds:uri="http://schemas.microsoft.com/office/infopath/2007/PartnerControls"/>
-    <ds:schemaRef ds:uri="http://schemas.microsoft.com/sharepoint/v3"/>
-    <ds:schemaRef ds:uri="3036b994-3a83-4ff5-bbfb-40ba6244fe3a"/>
+    <ds:schemaRef ds:uri="http://schemas.microsoft.com/sharepoint/v3/contenttype/forms"/>
   </ds:schemaRefs>
 </ds:datastoreItem>
 </file>
@@ -1759,9 +1924,12 @@
 </file>
 
 <file path=customXml/itemProps3.xml><?xml version="1.0" encoding="utf-8"?>
-<ds:datastoreItem xmlns:ds="http://schemas.openxmlformats.org/officeDocument/2006/customXml" ds:itemID="{05809B8C-040A-4FB2-AC44-0A8D37E9F111}">
+<ds:datastoreItem xmlns:ds="http://schemas.openxmlformats.org/officeDocument/2006/customXml" ds:itemID="{215186B8-C3E2-42E3-9029-ED7A666CB459}">
   <ds:schemaRefs>
-    <ds:schemaRef ds:uri="http://schemas.microsoft.com/sharepoint/v3/contenttype/forms"/>
+    <ds:schemaRef ds:uri="http://schemas.microsoft.com/office/2006/metadata/properties"/>
+    <ds:schemaRef ds:uri="http://schemas.microsoft.com/office/infopath/2007/PartnerControls"/>
+    <ds:schemaRef ds:uri="http://schemas.microsoft.com/sharepoint/v3"/>
+    <ds:schemaRef ds:uri="3036b994-3a83-4ff5-bbfb-40ba6244fe3a"/>
   </ds:schemaRefs>
 </ds:datastoreItem>
 </file>

</xml_diff>